<commit_message>
Updated revision of Chapter 4
updated some changes with regards to the last revision made
</commit_message>
<xml_diff>
--- a/research/04 - CHAPTER FOUR/DOC/Chapter Four.docx
+++ b/research/04 - CHAPTER FOUR/DOC/Chapter Four.docx
@@ -1,6 +1,6 @@
 
 <file path=word/document.xml><?xml version="1.0" encoding="utf-8"?>
-<w:document xmlns:wpc="http://schemas.microsoft.com/office/word/2010/wordprocessingCanvas" xmlns:cx="http://schemas.microsoft.com/office/drawing/2014/chartex" xmlns:cx1="http://schemas.microsoft.com/office/drawing/2015/9/8/chartex" xmlns:cx2="http://schemas.microsoft.com/office/drawing/2015/10/21/chartex" xmlns:cx3="http://schemas.microsoft.com/office/drawing/2016/5/9/chartex" xmlns:cx4="http://schemas.microsoft.com/office/drawing/2016/5/10/chartex" xmlns:cx5="http://schemas.microsoft.com/office/drawing/2016/5/11/chartex" xmlns:cx6="http://schemas.microsoft.com/office/drawing/2016/5/12/chartex" xmlns:cx7="http://schemas.microsoft.com/office/drawing/2016/5/13/chartex" xmlns:cx8="http://schemas.microsoft.com/office/drawing/2016/5/14/chartex" xmlns:mc="http://schemas.openxmlformats.org/markup-compatibility/2006" xmlns:aink="http://schemas.microsoft.com/office/drawing/2016/ink" xmlns:am3d="http://schemas.microsoft.com/office/drawing/2017/model3d" xmlns:o="urn:schemas-microsoft-com:office:office" xmlns:r="http://schemas.openxmlformats.org/officeDocument/2006/relationships" xmlns:m="http://schemas.openxmlformats.org/officeDocument/2006/math" xmlns:v="urn:schemas-microsoft-com:vml" xmlns:wp14="http://schemas.microsoft.com/office/word/2010/wordprocessingDrawing" xmlns:wp="http://schemas.openxmlformats.org/drawingml/2006/wordprocessingDrawing" xmlns:w10="urn:schemas-microsoft-com:office:word" xmlns:w="http://schemas.openxmlformats.org/wordprocessingml/2006/main" xmlns:w14="http://schemas.microsoft.com/office/word/2010/wordml" xmlns:w15="http://schemas.microsoft.com/office/word/2012/wordml" xmlns:w16cid="http://schemas.microsoft.com/office/word/2016/wordml/cid" xmlns:w16se="http://schemas.microsoft.com/office/word/2015/wordml/symex" xmlns:wpg="http://schemas.microsoft.com/office/word/2010/wordprocessingGroup" xmlns:wpi="http://schemas.microsoft.com/office/word/2010/wordprocessingInk" xmlns:wne="http://schemas.microsoft.com/office/word/2006/wordml" xmlns:wps="http://schemas.microsoft.com/office/word/2010/wordprocessingShape" mc:Ignorable="w14 w15 w16se w16cid wp14">
+<w:document xmlns:wpc="http://schemas.microsoft.com/office/word/2010/wordprocessingCanvas" xmlns:mc="http://schemas.openxmlformats.org/markup-compatibility/2006" xmlns:o="urn:schemas-microsoft-com:office:office" xmlns:r="http://schemas.openxmlformats.org/officeDocument/2006/relationships" xmlns:m="http://schemas.openxmlformats.org/officeDocument/2006/math" xmlns:v="urn:schemas-microsoft-com:vml" xmlns:wp14="http://schemas.microsoft.com/office/word/2010/wordprocessingDrawing" xmlns:wp="http://schemas.openxmlformats.org/drawingml/2006/wordprocessingDrawing" xmlns:w10="urn:schemas-microsoft-com:office:word" xmlns:w="http://schemas.openxmlformats.org/wordprocessingml/2006/main" xmlns:w14="http://schemas.microsoft.com/office/word/2010/wordml" xmlns:w15="http://schemas.microsoft.com/office/word/2012/wordml" xmlns:wpg="http://schemas.microsoft.com/office/word/2010/wordprocessingGroup" xmlns:wpi="http://schemas.microsoft.com/office/word/2010/wordprocessingInk" xmlns:wne="http://schemas.microsoft.com/office/word/2006/wordml" xmlns:wps="http://schemas.microsoft.com/office/word/2010/wordprocessingShape" mc:Ignorable="w14 w15 wp14">
   <w:body>
     <w:p>
       <w:pPr>
@@ -18,258 +18,273 @@
           <w:b/>
           <w:sz w:val="24"/>
         </w:rPr>
-        <w:t>Chapter IV</w:t>
+        <w:t>CHAPTER</w:t>
+      </w:r>
+      <w:r>
+        <w:rPr>
+          <w:rFonts w:ascii="Times New Roman" w:hAnsi="Times New Roman" w:cs="Times New Roman"/>
+          <w:b/>
+          <w:sz w:val="24"/>
+        </w:rPr>
+        <w:t xml:space="preserve"> IV</w:t>
+      </w:r>
+    </w:p>
+    <w:p>
+      <w:pPr>
+        <w:spacing w:line="360" w:lineRule="auto"/>
+        <w:jc w:val="center"/>
+        <w:rPr>
+          <w:rFonts w:ascii="Times New Roman" w:hAnsi="Times New Roman" w:cs="Times New Roman"/>
+          <w:b/>
+          <w:sz w:val="24"/>
+        </w:rPr>
+      </w:pPr>
+      <w:r>
+        <w:rPr>
+          <w:rFonts w:ascii="Times New Roman" w:hAnsi="Times New Roman" w:cs="Times New Roman"/>
+          <w:b/>
+          <w:sz w:val="24"/>
+        </w:rPr>
+        <w:t>M</w:t>
+      </w:r>
+      <w:r>
+        <w:rPr>
+          <w:rFonts w:ascii="Times New Roman" w:hAnsi="Times New Roman" w:cs="Times New Roman"/>
+          <w:b/>
+          <w:sz w:val="24"/>
+        </w:rPr>
+        <w:t>ethodology</w:t>
+      </w:r>
+    </w:p>
+    <w:p>
+      <w:pPr>
+        <w:spacing w:line="360" w:lineRule="auto"/>
+        <w:jc w:val="center"/>
+        <w:rPr>
+          <w:rFonts w:ascii="Times New Roman" w:hAnsi="Times New Roman" w:cs="Times New Roman"/>
+          <w:b/>
+          <w:sz w:val="24"/>
+        </w:rPr>
+      </w:pPr>
+    </w:p>
+    <w:p>
+      <w:pPr>
+        <w:spacing w:line="360" w:lineRule="auto"/>
+        <w:jc w:val="both"/>
+        <w:rPr>
+          <w:rFonts w:ascii="Times New Roman" w:hAnsi="Times New Roman" w:cs="Times New Roman"/>
+          <w:b/>
+          <w:sz w:val="24"/>
+        </w:rPr>
+      </w:pPr>
+      <w:r>
+        <w:rPr>
+          <w:rFonts w:ascii="Times New Roman" w:hAnsi="Times New Roman" w:cs="Times New Roman"/>
+          <w:b/>
+          <w:sz w:val="24"/>
+        </w:rPr>
+        <w:t>I. Research Design</w:t>
+      </w:r>
+    </w:p>
+    <w:p>
+      <w:pPr>
+        <w:spacing w:line="360" w:lineRule="auto"/>
+        <w:jc w:val="both"/>
+        <w:rPr>
+          <w:rFonts w:ascii="Times New Roman" w:hAnsi="Times New Roman" w:cs="Times New Roman"/>
+          <w:sz w:val="24"/>
+        </w:rPr>
+      </w:pPr>
+      <w:r>
+        <w:rPr>
+          <w:rFonts w:ascii="Times New Roman" w:hAnsi="Times New Roman" w:cs="Times New Roman"/>
+          <w:b/>
+          <w:sz w:val="24"/>
+        </w:rPr>
+        <w:tab/>
+      </w:r>
+      <w:r>
+        <w:rPr>
+          <w:rFonts w:ascii="Times New Roman" w:hAnsi="Times New Roman" w:cs="Times New Roman"/>
+          <w:sz w:val="24"/>
+        </w:rPr>
+        <w:t xml:space="preserve">The proponents used descriptive method for the research. </w:t>
+      </w:r>
+      <w:r>
+        <w:rPr>
+          <w:rFonts w:ascii="Times New Roman" w:hAnsi="Times New Roman" w:cs="Times New Roman"/>
+          <w:sz w:val="24"/>
+        </w:rPr>
+        <w:t xml:space="preserve">A Descriptive method of research is primarily concerned with finding out “what is”. It does not fit only into the definition of either quantitative or qualitative research methodologies, but instead it can utilize elements of both, often within the same study. </w:t>
+      </w:r>
+      <w:r>
+        <w:rPr>
+          <w:rFonts w:ascii="Times New Roman" w:hAnsi="Times New Roman" w:cs="Times New Roman"/>
+          <w:sz w:val="24"/>
+        </w:rPr>
+        <w:t>The main goal of this type of method is to gather quantifiable information on the target audience and describe these data through data analysis.</w:t>
+      </w:r>
+      <w:r>
+        <w:rPr>
+          <w:rFonts w:ascii="Times New Roman" w:hAnsi="Times New Roman" w:cs="Times New Roman"/>
+          <w:sz w:val="24"/>
+        </w:rPr>
+        <w:t xml:space="preserve"> This type of research takes place on </w:t>
+      </w:r>
+      <w:r>
+        <w:rPr>
+          <w:rFonts w:ascii="Times New Roman" w:hAnsi="Times New Roman" w:cs="Times New Roman"/>
+          <w:sz w:val="24"/>
+        </w:rPr>
+        <w:t>determining what skills or functions are needed to help developers in creating Intelligent Personal Assistant’s (IPA’s). It aims to provide a platform that will serve as the tool to create, edit and manage IPAs based on the preferences of the users or desired audiences.</w:t>
+      </w:r>
+    </w:p>
+    <w:p>
+      <w:pPr>
+        <w:spacing w:line="360" w:lineRule="auto"/>
+        <w:jc w:val="both"/>
+        <w:rPr>
+          <w:rFonts w:ascii="Times New Roman" w:hAnsi="Times New Roman" w:cs="Times New Roman"/>
+          <w:b/>
+          <w:sz w:val="24"/>
+        </w:rPr>
+      </w:pPr>
+      <w:r>
+        <w:rPr>
+          <w:rFonts w:ascii="Times New Roman" w:hAnsi="Times New Roman" w:cs="Times New Roman"/>
+          <w:b/>
+          <w:sz w:val="24"/>
+        </w:rPr>
+        <w:t>II. Population and Locale of the Study</w:t>
+      </w:r>
+    </w:p>
+    <w:p>
+      <w:pPr>
+        <w:spacing w:line="360" w:lineRule="auto"/>
+        <w:jc w:val="both"/>
+        <w:rPr>
+          <w:rFonts w:ascii="Times New Roman" w:hAnsi="Times New Roman" w:cs="Times New Roman"/>
+          <w:b/>
+          <w:sz w:val="24"/>
+        </w:rPr>
+      </w:pPr>
+      <w:r>
+        <w:rPr>
+          <w:rFonts w:ascii="Times New Roman" w:hAnsi="Times New Roman" w:cs="Times New Roman"/>
+          <w:b/>
+          <w:sz w:val="24"/>
+        </w:rPr>
+        <w:t>Population/Participant</w:t>
+      </w:r>
+    </w:p>
+    <w:p>
+      <w:pPr>
+        <w:spacing w:line="360" w:lineRule="auto"/>
+        <w:jc w:val="both"/>
+        <w:rPr>
+          <w:rFonts w:ascii="Times New Roman" w:hAnsi="Times New Roman" w:cs="Times New Roman"/>
+          <w:sz w:val="24"/>
+        </w:rPr>
+      </w:pPr>
+      <w:r>
+        <w:rPr>
+          <w:rFonts w:ascii="Times New Roman" w:hAnsi="Times New Roman" w:cs="Times New Roman"/>
+          <w:sz w:val="24"/>
+        </w:rPr>
+        <w:tab/>
+      </w:r>
+      <w:r>
+        <w:rPr>
+          <w:rFonts w:ascii="Times New Roman" w:hAnsi="Times New Roman" w:cs="Times New Roman"/>
+          <w:sz w:val="24"/>
+        </w:rPr>
+        <w:t>To introduce</w:t>
+      </w:r>
+      <w:r>
+        <w:rPr>
+          <w:rFonts w:ascii="Times New Roman" w:hAnsi="Times New Roman" w:cs="Times New Roman"/>
+          <w:sz w:val="24"/>
+        </w:rPr>
+        <w:t xml:space="preserve"> the</w:t>
+      </w:r>
+      <w:r>
+        <w:rPr>
+          <w:rFonts w:ascii="Times New Roman" w:hAnsi="Times New Roman" w:cs="Times New Roman"/>
+          <w:sz w:val="24"/>
+        </w:rPr>
+        <w:t xml:space="preserve"> </w:t>
+      </w:r>
+      <w:r>
+        <w:rPr>
+          <w:rFonts w:ascii="Times New Roman" w:hAnsi="Times New Roman" w:cs="Times New Roman"/>
+          <w:sz w:val="24"/>
+        </w:rPr>
+        <w:t>IPA and the platform</w:t>
+      </w:r>
+      <w:r>
+        <w:rPr>
+          <w:rFonts w:ascii="Times New Roman" w:hAnsi="Times New Roman" w:cs="Times New Roman"/>
+          <w:sz w:val="24"/>
+        </w:rPr>
+        <w:t xml:space="preserve">, the proponents of this study conducted an online survey with a total of </w:t>
+      </w:r>
+      <w:r>
+        <w:rPr>
+          <w:rFonts w:ascii="Times New Roman" w:hAnsi="Times New Roman" w:cs="Times New Roman"/>
+          <w:sz w:val="24"/>
+        </w:rPr>
+        <w:t>52</w:t>
+      </w:r>
+      <w:r>
+        <w:rPr>
+          <w:rFonts w:ascii="Times New Roman" w:hAnsi="Times New Roman" w:cs="Times New Roman"/>
+          <w:sz w:val="24"/>
+        </w:rPr>
+        <w:t xml:space="preserve"> respondents, nam</w:t>
+      </w:r>
+      <w:r>
+        <w:rPr>
+          <w:rFonts w:ascii="Times New Roman" w:hAnsi="Times New Roman" w:cs="Times New Roman"/>
+          <w:sz w:val="24"/>
+        </w:rPr>
+        <w:t>ely,</w:t>
+      </w:r>
+      <w:r>
+        <w:rPr>
+          <w:rFonts w:ascii="Times New Roman" w:hAnsi="Times New Roman" w:cs="Times New Roman"/>
+          <w:sz w:val="24"/>
+        </w:rPr>
+        <w:t xml:space="preserve"> students</w:t>
+      </w:r>
+      <w:r>
+        <w:rPr>
+          <w:rFonts w:ascii="Times New Roman" w:hAnsi="Times New Roman" w:cs="Times New Roman"/>
+          <w:sz w:val="24"/>
+        </w:rPr>
+        <w:t xml:space="preserve"> and</w:t>
+      </w:r>
+      <w:r>
+        <w:rPr>
+          <w:rFonts w:ascii="Times New Roman" w:hAnsi="Times New Roman" w:cs="Times New Roman"/>
+          <w:sz w:val="24"/>
+        </w:rPr>
+        <w:t xml:space="preserve"> professionals </w:t>
+      </w:r>
+      <w:r>
+        <w:rPr>
+          <w:rFonts w:ascii="Times New Roman" w:hAnsi="Times New Roman" w:cs="Times New Roman"/>
+          <w:sz w:val="24"/>
+        </w:rPr>
+        <w:t>which are involved in the field of Information Technology and Computer Sciences. The participants of this study are students and professionals who are familiar</w:t>
       </w:r>
       <w:bookmarkStart w:id="0" w:name="_GoBack"/>
       <w:bookmarkEnd w:id="0"/>
-    </w:p>
-    <w:p>
-      <w:pPr>
-        <w:spacing w:line="360" w:lineRule="auto"/>
-        <w:jc w:val="center"/>
-        <w:rPr>
-          <w:rFonts w:ascii="Times New Roman" w:hAnsi="Times New Roman" w:cs="Times New Roman"/>
-          <w:b/>
-          <w:sz w:val="24"/>
-        </w:rPr>
-      </w:pPr>
-      <w:r>
-        <w:rPr>
-          <w:rFonts w:ascii="Times New Roman" w:hAnsi="Times New Roman" w:cs="Times New Roman"/>
-          <w:b/>
-          <w:sz w:val="24"/>
-        </w:rPr>
-        <w:t>M</w:t>
-      </w:r>
-      <w:r>
-        <w:rPr>
-          <w:rFonts w:ascii="Times New Roman" w:hAnsi="Times New Roman" w:cs="Times New Roman"/>
-          <w:b/>
-          <w:sz w:val="24"/>
-        </w:rPr>
-        <w:t>ethodology</w:t>
-      </w:r>
-    </w:p>
-    <w:p>
-      <w:pPr>
-        <w:spacing w:line="360" w:lineRule="auto"/>
-        <w:jc w:val="center"/>
-        <w:rPr>
-          <w:rFonts w:ascii="Times New Roman" w:hAnsi="Times New Roman" w:cs="Times New Roman"/>
-          <w:b/>
-          <w:sz w:val="24"/>
-        </w:rPr>
-      </w:pPr>
-    </w:p>
-    <w:p>
-      <w:pPr>
-        <w:spacing w:line="360" w:lineRule="auto"/>
-        <w:jc w:val="both"/>
-        <w:rPr>
-          <w:rFonts w:ascii="Times New Roman" w:hAnsi="Times New Roman" w:cs="Times New Roman"/>
-          <w:b/>
-          <w:sz w:val="24"/>
-        </w:rPr>
-      </w:pPr>
-      <w:r>
-        <w:rPr>
-          <w:rFonts w:ascii="Times New Roman" w:hAnsi="Times New Roman" w:cs="Times New Roman"/>
-          <w:b/>
-          <w:sz w:val="24"/>
-        </w:rPr>
-        <w:t>I. Research Design</w:t>
-      </w:r>
-    </w:p>
-    <w:p>
-      <w:pPr>
-        <w:spacing w:line="360" w:lineRule="auto"/>
-        <w:jc w:val="both"/>
-        <w:rPr>
-          <w:rFonts w:ascii="Times New Roman" w:hAnsi="Times New Roman" w:cs="Times New Roman"/>
-          <w:sz w:val="24"/>
-        </w:rPr>
-      </w:pPr>
-      <w:r>
-        <w:rPr>
-          <w:rFonts w:ascii="Times New Roman" w:hAnsi="Times New Roman" w:cs="Times New Roman"/>
-          <w:b/>
-          <w:sz w:val="24"/>
-        </w:rPr>
-        <w:tab/>
-      </w:r>
-      <w:r>
-        <w:rPr>
-          <w:rFonts w:ascii="Times New Roman" w:hAnsi="Times New Roman" w:cs="Times New Roman"/>
-          <w:sz w:val="24"/>
-        </w:rPr>
-        <w:t xml:space="preserve">The proponents used descriptive method for the research. </w:t>
-      </w:r>
-      <w:r>
-        <w:rPr>
-          <w:rFonts w:ascii="Times New Roman" w:hAnsi="Times New Roman" w:cs="Times New Roman"/>
-          <w:sz w:val="24"/>
-        </w:rPr>
-        <w:t xml:space="preserve">A Descriptive method of research is primarily concerned with finding out “what is”. It does not fit only into the definition of either quantitative or qualitative research methodologies, but instead it can utilize elements of both, often within the same study. </w:t>
-      </w:r>
-      <w:r>
-        <w:rPr>
-          <w:rFonts w:ascii="Times New Roman" w:hAnsi="Times New Roman" w:cs="Times New Roman"/>
-          <w:sz w:val="24"/>
-        </w:rPr>
-        <w:t>The main goal of this type of method is to gather quantifiable information on the target audience and describe these data through data analysis.</w:t>
-      </w:r>
-      <w:r>
-        <w:rPr>
-          <w:rFonts w:ascii="Times New Roman" w:hAnsi="Times New Roman" w:cs="Times New Roman"/>
-          <w:sz w:val="24"/>
-        </w:rPr>
-        <w:t xml:space="preserve"> This type of research takes place on </w:t>
-      </w:r>
-      <w:r>
-        <w:rPr>
-          <w:rFonts w:ascii="Times New Roman" w:hAnsi="Times New Roman" w:cs="Times New Roman"/>
-          <w:sz w:val="24"/>
-        </w:rPr>
-        <w:t>determining what skills or functions are needed to help developers in creating Intelligent Personal Assistant’s (IPA’s). It aims to provide a platform that will serve as the tool to create, edit and manage IPAs based on the preferences of the users or desired audiences.</w:t>
-      </w:r>
-    </w:p>
-    <w:p>
-      <w:pPr>
-        <w:spacing w:line="360" w:lineRule="auto"/>
-        <w:jc w:val="both"/>
-        <w:rPr>
-          <w:rFonts w:ascii="Times New Roman" w:hAnsi="Times New Roman" w:cs="Times New Roman"/>
-          <w:b/>
-          <w:sz w:val="24"/>
-        </w:rPr>
-      </w:pPr>
-      <w:r>
-        <w:rPr>
-          <w:rFonts w:ascii="Times New Roman" w:hAnsi="Times New Roman" w:cs="Times New Roman"/>
-          <w:b/>
-          <w:sz w:val="24"/>
-        </w:rPr>
-        <w:t>II. Population and Locale of the Study</w:t>
-      </w:r>
-    </w:p>
-    <w:p>
-      <w:pPr>
-        <w:spacing w:line="360" w:lineRule="auto"/>
-        <w:jc w:val="both"/>
-        <w:rPr>
-          <w:rFonts w:ascii="Times New Roman" w:hAnsi="Times New Roman" w:cs="Times New Roman"/>
-          <w:b/>
-          <w:sz w:val="24"/>
-        </w:rPr>
-      </w:pPr>
-      <w:r>
-        <w:rPr>
-          <w:rFonts w:ascii="Times New Roman" w:hAnsi="Times New Roman" w:cs="Times New Roman"/>
-          <w:b/>
-          <w:sz w:val="24"/>
-        </w:rPr>
-        <w:t>Population/Participant</w:t>
-      </w:r>
-    </w:p>
-    <w:p>
-      <w:pPr>
-        <w:spacing w:line="360" w:lineRule="auto"/>
-        <w:jc w:val="both"/>
-        <w:rPr>
-          <w:rFonts w:ascii="Times New Roman" w:hAnsi="Times New Roman" w:cs="Times New Roman"/>
-          <w:sz w:val="24"/>
-        </w:rPr>
-      </w:pPr>
-      <w:r>
-        <w:rPr>
-          <w:rFonts w:ascii="Times New Roman" w:hAnsi="Times New Roman" w:cs="Times New Roman"/>
-          <w:sz w:val="24"/>
-        </w:rPr>
-        <w:tab/>
-      </w:r>
-      <w:r>
-        <w:rPr>
-          <w:rFonts w:ascii="Times New Roman" w:hAnsi="Times New Roman" w:cs="Times New Roman"/>
-          <w:sz w:val="24"/>
-        </w:rPr>
-        <w:t>To introduce</w:t>
-      </w:r>
-      <w:r>
-        <w:rPr>
-          <w:rFonts w:ascii="Times New Roman" w:hAnsi="Times New Roman" w:cs="Times New Roman"/>
-          <w:sz w:val="24"/>
-        </w:rPr>
-        <w:t xml:space="preserve"> the</w:t>
-      </w:r>
-      <w:r>
-        <w:rPr>
-          <w:rFonts w:ascii="Times New Roman" w:hAnsi="Times New Roman" w:cs="Times New Roman"/>
-          <w:sz w:val="24"/>
-        </w:rPr>
-        <w:t xml:space="preserve"> </w:t>
-      </w:r>
-      <w:r>
-        <w:rPr>
-          <w:rFonts w:ascii="Times New Roman" w:hAnsi="Times New Roman" w:cs="Times New Roman"/>
-          <w:sz w:val="24"/>
-        </w:rPr>
-        <w:t>IPA and the platform</w:t>
-      </w:r>
-      <w:r>
-        <w:rPr>
-          <w:rFonts w:ascii="Times New Roman" w:hAnsi="Times New Roman" w:cs="Times New Roman"/>
-          <w:sz w:val="24"/>
-        </w:rPr>
-        <w:t xml:space="preserve">, the proponents of this study conducted an online survey with a total of </w:t>
-      </w:r>
-      <w:r>
-        <w:rPr>
-          <w:rFonts w:ascii="Times New Roman" w:hAnsi="Times New Roman" w:cs="Times New Roman"/>
-          <w:sz w:val="24"/>
-        </w:rPr>
-        <w:t>52</w:t>
-      </w:r>
-      <w:r>
-        <w:rPr>
-          <w:rFonts w:ascii="Times New Roman" w:hAnsi="Times New Roman" w:cs="Times New Roman"/>
-          <w:sz w:val="24"/>
-        </w:rPr>
-        <w:t xml:space="preserve"> respondents, nam</w:t>
-      </w:r>
-      <w:r>
-        <w:rPr>
-          <w:rFonts w:ascii="Times New Roman" w:hAnsi="Times New Roman" w:cs="Times New Roman"/>
-          <w:sz w:val="24"/>
-        </w:rPr>
-        <w:t>ely,</w:t>
-      </w:r>
-      <w:r>
-        <w:rPr>
-          <w:rFonts w:ascii="Times New Roman" w:hAnsi="Times New Roman" w:cs="Times New Roman"/>
-          <w:sz w:val="24"/>
-        </w:rPr>
-        <w:t xml:space="preserve"> students</w:t>
-      </w:r>
-      <w:r>
-        <w:rPr>
-          <w:rFonts w:ascii="Times New Roman" w:hAnsi="Times New Roman" w:cs="Times New Roman"/>
-          <w:sz w:val="24"/>
-        </w:rPr>
-        <w:t xml:space="preserve"> and</w:t>
-      </w:r>
-      <w:r>
-        <w:rPr>
-          <w:rFonts w:ascii="Times New Roman" w:hAnsi="Times New Roman" w:cs="Times New Roman"/>
-          <w:sz w:val="24"/>
-        </w:rPr>
-        <w:t xml:space="preserve"> professionals </w:t>
-      </w:r>
-      <w:r>
-        <w:rPr>
-          <w:rFonts w:ascii="Times New Roman" w:hAnsi="Times New Roman" w:cs="Times New Roman"/>
-          <w:sz w:val="24"/>
-        </w:rPr>
-        <w:t>which are involved in the field of Information Technology and Computer Sciences. The participants of this study are students and professionals who are familiar with smartphones, IPAs, computers and laptops.</w:t>
+      <w:r>
+        <w:rPr>
+          <w:rFonts w:ascii="Times New Roman" w:hAnsi="Times New Roman" w:cs="Times New Roman"/>
+          <w:sz w:val="24"/>
+        </w:rPr>
+        <w:t xml:space="preserve"> with smartphones, IPAs, computers and laptops.</w:t>
       </w:r>
     </w:p>
     <w:p>
@@ -391,8 +406,8 @@
 </file>
 
 <file path=word/numbering.xml><?xml version="1.0" encoding="utf-8"?>
-<w:numbering xmlns:wpc="http://schemas.microsoft.com/office/word/2010/wordprocessingCanvas" xmlns:cx="http://schemas.microsoft.com/office/drawing/2014/chartex" xmlns:cx1="http://schemas.microsoft.com/office/drawing/2015/9/8/chartex" xmlns:cx2="http://schemas.microsoft.com/office/drawing/2015/10/21/chartex" xmlns:cx3="http://schemas.microsoft.com/office/drawing/2016/5/9/chartex" xmlns:cx4="http://schemas.microsoft.com/office/drawing/2016/5/10/chartex" xmlns:cx5="http://schemas.microsoft.com/office/drawing/2016/5/11/chartex" xmlns:cx6="http://schemas.microsoft.com/office/drawing/2016/5/12/chartex" xmlns:cx7="http://schemas.microsoft.com/office/drawing/2016/5/13/chartex" xmlns:cx8="http://schemas.microsoft.com/office/drawing/2016/5/14/chartex" xmlns:mc="http://schemas.openxmlformats.org/markup-compatibility/2006" xmlns:aink="http://schemas.microsoft.com/office/drawing/2016/ink" xmlns:am3d="http://schemas.microsoft.com/office/drawing/2017/model3d" xmlns:o="urn:schemas-microsoft-com:office:office" xmlns:r="http://schemas.openxmlformats.org/officeDocument/2006/relationships" xmlns:m="http://schemas.openxmlformats.org/officeDocument/2006/math" xmlns:v="urn:schemas-microsoft-com:vml" xmlns:wp14="http://schemas.microsoft.com/office/word/2010/wordprocessingDrawing" xmlns:wp="http://schemas.openxmlformats.org/drawingml/2006/wordprocessingDrawing" xmlns:w10="urn:schemas-microsoft-com:office:word" xmlns:w="http://schemas.openxmlformats.org/wordprocessingml/2006/main" xmlns:w14="http://schemas.microsoft.com/office/word/2010/wordml" xmlns:w15="http://schemas.microsoft.com/office/word/2012/wordml" xmlns:w16cid="http://schemas.microsoft.com/office/word/2016/wordml/cid" xmlns:w16se="http://schemas.microsoft.com/office/word/2015/wordml/symex" xmlns:wpg="http://schemas.microsoft.com/office/word/2010/wordprocessingGroup" xmlns:wpi="http://schemas.microsoft.com/office/word/2010/wordprocessingInk" xmlns:wne="http://schemas.microsoft.com/office/word/2006/wordml" xmlns:wps="http://schemas.microsoft.com/office/word/2010/wordprocessingShape" mc:Ignorable="w14 w15 w16se w16cid wp14">
-  <w:abstractNum w:abstractNumId="0" w15:restartNumberingAfterBreak="0">
+<w:numbering xmlns:wpc="http://schemas.microsoft.com/office/word/2010/wordprocessingCanvas" xmlns:mc="http://schemas.openxmlformats.org/markup-compatibility/2006" xmlns:o="urn:schemas-microsoft-com:office:office" xmlns:r="http://schemas.openxmlformats.org/officeDocument/2006/relationships" xmlns:m="http://schemas.openxmlformats.org/officeDocument/2006/math" xmlns:v="urn:schemas-microsoft-com:vml" xmlns:wp14="http://schemas.microsoft.com/office/word/2010/wordprocessingDrawing" xmlns:wp="http://schemas.openxmlformats.org/drawingml/2006/wordprocessingDrawing" xmlns:w10="urn:schemas-microsoft-com:office:word" xmlns:w="http://schemas.openxmlformats.org/wordprocessingml/2006/main" xmlns:w14="http://schemas.microsoft.com/office/word/2010/wordml" xmlns:w15="http://schemas.microsoft.com/office/word/2012/wordml" xmlns:wpg="http://schemas.microsoft.com/office/word/2010/wordprocessingGroup" xmlns:wpi="http://schemas.microsoft.com/office/word/2010/wordprocessingInk" xmlns:wne="http://schemas.microsoft.com/office/word/2006/wordml" xmlns:wps="http://schemas.microsoft.com/office/word/2010/wordprocessingShape" mc:Ignorable="w14 w15 wp14">
+  <w:abstractNum w:abstractNumId="0">
     <w:nsid w:val="321A4B38"/>
     <w:multiLevelType w:val="hybridMultilevel"/>
     <w:tmpl w:val="BDB2CE1E"/>
@@ -512,7 +527,7 @@
 </file>
 
 <file path=word/styles.xml><?xml version="1.0" encoding="utf-8"?>
-<w:styles xmlns:mc="http://schemas.openxmlformats.org/markup-compatibility/2006" xmlns:r="http://schemas.openxmlformats.org/officeDocument/2006/relationships" xmlns:w="http://schemas.openxmlformats.org/wordprocessingml/2006/main" xmlns:w14="http://schemas.microsoft.com/office/word/2010/wordml" xmlns:w15="http://schemas.microsoft.com/office/word/2012/wordml" xmlns:w16cid="http://schemas.microsoft.com/office/word/2016/wordml/cid" xmlns:w16se="http://schemas.microsoft.com/office/word/2015/wordml/symex" mc:Ignorable="w14 w15 w16se w16cid">
+<w:styles xmlns:mc="http://schemas.openxmlformats.org/markup-compatibility/2006" xmlns:r="http://schemas.openxmlformats.org/officeDocument/2006/relationships" xmlns:w="http://schemas.openxmlformats.org/wordprocessingml/2006/main" xmlns:w14="http://schemas.microsoft.com/office/word/2010/wordml" xmlns:w15="http://schemas.microsoft.com/office/word/2012/wordml" mc:Ignorable="w14 w15">
   <w:docDefaults>
     <w:rPrDefault>
       <w:rPr>
@@ -528,7 +543,7 @@
       </w:pPr>
     </w:pPrDefault>
   </w:docDefaults>
-  <w:latentStyles w:defLockedState="0" w:defUIPriority="99" w:defSemiHidden="0" w:defUnhideWhenUsed="0" w:defQFormat="0" w:count="375">
+  <w:latentStyles w:defLockedState="0" w:defUIPriority="99" w:defSemiHidden="0" w:defUnhideWhenUsed="0" w:defQFormat="0" w:count="371">
     <w:lsdException w:name="Normal" w:uiPriority="0" w:qFormat="1"/>
     <w:lsdException w:name="heading 1" w:uiPriority="9" w:qFormat="1"/>
     <w:lsdException w:name="heading 2" w:semiHidden="1" w:uiPriority="9" w:unhideWhenUsed="1" w:qFormat="1"/>
@@ -900,10 +915,6 @@
     <w:lsdException w:name="List Table 5 Dark Accent 6" w:uiPriority="50"/>
     <w:lsdException w:name="List Table 6 Colorful Accent 6" w:uiPriority="51"/>
     <w:lsdException w:name="List Table 7 Colorful Accent 6" w:uiPriority="52"/>
-    <w:lsdException w:name="Mention" w:semiHidden="1" w:unhideWhenUsed="1"/>
-    <w:lsdException w:name="Smart Hyperlink" w:semiHidden="1" w:unhideWhenUsed="1"/>
-    <w:lsdException w:name="Hashtag" w:semiHidden="1" w:unhideWhenUsed="1"/>
-    <w:lsdException w:name="Unresolved Mention" w:semiHidden="1" w:unhideWhenUsed="1"/>
   </w:latentStyles>
   <w:style w:type="paragraph" w:default="1" w:styleId="Normal">
     <w:name w:val="Normal"/>

</xml_diff>